<commit_message>
Hoàn thiện API tính giá
</commit_message>
<xml_diff>
--- a/week-task/week_3/week_3.docx
+++ b/week-task/week_3/week_3.docx
@@ -196,6 +196,184 @@
         </w:rPr>
         <w:t xml:space="preserve"> admin</w:t>
       </w:r>
+      <w:r>
+        <w:rPr>
+          <w:rFonts w:ascii="Times New Roman" w:hAnsi="Times New Roman" w:cs="Times New Roman"/>
+          <w:sz w:val="26"/>
+          <w:szCs w:val="26"/>
+          <w:lang w:val="en-AU"/>
+        </w:rPr>
+        <w:t>:</w:t>
+      </w:r>
+    </w:p>
+    <w:p>
+      <w:pPr>
+        <w:rPr>
+          <w:rFonts w:ascii="Times New Roman" w:hAnsi="Times New Roman" w:cs="Times New Roman"/>
+          <w:sz w:val="26"/>
+          <w:szCs w:val="26"/>
+          <w:lang w:val="en-AU"/>
+        </w:rPr>
+      </w:pPr>
+      <w:r>
+        <w:rPr>
+          <w:rFonts w:ascii="Times New Roman" w:hAnsi="Times New Roman" w:cs="Times New Roman"/>
+          <w:sz w:val="26"/>
+          <w:szCs w:val="26"/>
+          <w:lang w:val="en-AU"/>
+        </w:rPr>
+        <w:tab/>
+      </w:r>
+      <w:bookmarkStart w:id="0" w:name="OLE_LINK3"/>
+      <w:bookmarkStart w:id="1" w:name="OLE_LINK4"/>
+      <w:bookmarkStart w:id="2" w:name="OLE_LINK5"/>
+      <w:r>
+        <w:rPr>
+          <w:rFonts w:ascii="Times New Roman" w:hAnsi="Times New Roman" w:cs="Times New Roman"/>
+          <w:sz w:val="26"/>
+          <w:szCs w:val="26"/>
+          <w:lang w:val="en-AU"/>
+        </w:rPr>
+        <w:fldChar w:fldCharType="begin"/>
+      </w:r>
+      <w:r>
+        <w:rPr>
+          <w:rFonts w:ascii="Times New Roman" w:hAnsi="Times New Roman" w:cs="Times New Roman"/>
+          <w:sz w:val="26"/>
+          <w:szCs w:val="26"/>
+          <w:lang w:val="en-AU"/>
+        </w:rPr>
+        <w:instrText>HYPERLINK "https://www.figma.com/design/g03akk8oXrI2Mc1li1GUwD/Untitled?node-id=1-2&amp;t=WFTNq0enjegTBtx9-1"</w:instrText>
+      </w:r>
+      <w:r>
+        <w:rPr>
+          <w:rFonts w:ascii="Times New Roman" w:hAnsi="Times New Roman" w:cs="Times New Roman"/>
+          <w:sz w:val="26"/>
+          <w:szCs w:val="26"/>
+          <w:lang w:val="en-AU"/>
+        </w:rPr>
+      </w:r>
+      <w:r>
+        <w:rPr>
+          <w:rFonts w:ascii="Times New Roman" w:hAnsi="Times New Roman" w:cs="Times New Roman"/>
+          <w:sz w:val="26"/>
+          <w:szCs w:val="26"/>
+          <w:lang w:val="en-AU"/>
+        </w:rPr>
+        <w:fldChar w:fldCharType="separate"/>
+      </w:r>
+      <w:proofErr w:type="spellStart"/>
+      <w:r>
+        <w:rPr>
+          <w:rStyle w:val="Hyperlink"/>
+          <w:rFonts w:ascii="Times New Roman" w:hAnsi="Times New Roman" w:cs="Times New Roman"/>
+          <w:sz w:val="26"/>
+          <w:szCs w:val="26"/>
+          <w:lang w:val="en-AU"/>
+        </w:rPr>
+        <w:t>Bản</w:t>
+      </w:r>
+      <w:proofErr w:type="spellEnd"/>
+      <w:r>
+        <w:rPr>
+          <w:rStyle w:val="Hyperlink"/>
+          <w:rFonts w:ascii="Times New Roman" w:hAnsi="Times New Roman" w:cs="Times New Roman"/>
+          <w:sz w:val="26"/>
+          <w:szCs w:val="26"/>
+          <w:lang w:val="en-AU"/>
+        </w:rPr>
+        <w:t xml:space="preserve"> </w:t>
+      </w:r>
+      <w:proofErr w:type="spellStart"/>
+      <w:r>
+        <w:rPr>
+          <w:rStyle w:val="Hyperlink"/>
+          <w:rFonts w:ascii="Times New Roman" w:hAnsi="Times New Roman" w:cs="Times New Roman"/>
+          <w:sz w:val="26"/>
+          <w:szCs w:val="26"/>
+          <w:lang w:val="en-AU"/>
+        </w:rPr>
+        <w:t>phác</w:t>
+      </w:r>
+      <w:proofErr w:type="spellEnd"/>
+      <w:r>
+        <w:rPr>
+          <w:rStyle w:val="Hyperlink"/>
+          <w:rFonts w:ascii="Times New Roman" w:hAnsi="Times New Roman" w:cs="Times New Roman"/>
+          <w:sz w:val="26"/>
+          <w:szCs w:val="26"/>
+          <w:lang w:val="en-AU"/>
+        </w:rPr>
+        <w:t xml:space="preserve"> </w:t>
+      </w:r>
+      <w:proofErr w:type="spellStart"/>
+      <w:r>
+        <w:rPr>
+          <w:rStyle w:val="Hyperlink"/>
+          <w:rFonts w:ascii="Times New Roman" w:hAnsi="Times New Roman" w:cs="Times New Roman"/>
+          <w:sz w:val="26"/>
+          <w:szCs w:val="26"/>
+          <w:lang w:val="en-AU"/>
+        </w:rPr>
+        <w:t>thảo</w:t>
+      </w:r>
+      <w:proofErr w:type="spellEnd"/>
+      <w:r>
+        <w:rPr>
+          <w:rStyle w:val="Hyperlink"/>
+          <w:rFonts w:ascii="Times New Roman" w:hAnsi="Times New Roman" w:cs="Times New Roman"/>
+          <w:sz w:val="26"/>
+          <w:szCs w:val="26"/>
+          <w:lang w:val="en-AU"/>
+        </w:rPr>
+        <w:t xml:space="preserve"> </w:t>
+      </w:r>
+      <w:proofErr w:type="spellStart"/>
+      <w:r>
+        <w:rPr>
+          <w:rStyle w:val="Hyperlink"/>
+          <w:rFonts w:ascii="Times New Roman" w:hAnsi="Times New Roman" w:cs="Times New Roman"/>
+          <w:sz w:val="26"/>
+          <w:szCs w:val="26"/>
+          <w:lang w:val="en-AU"/>
+        </w:rPr>
+        <w:t>giao</w:t>
+      </w:r>
+      <w:proofErr w:type="spellEnd"/>
+      <w:r>
+        <w:rPr>
+          <w:rStyle w:val="Hyperlink"/>
+          <w:rFonts w:ascii="Times New Roman" w:hAnsi="Times New Roman" w:cs="Times New Roman"/>
+          <w:sz w:val="26"/>
+          <w:szCs w:val="26"/>
+          <w:lang w:val="en-AU"/>
+        </w:rPr>
+        <w:t xml:space="preserve"> </w:t>
+      </w:r>
+      <w:proofErr w:type="spellStart"/>
+      <w:r>
+        <w:rPr>
+          <w:rStyle w:val="Hyperlink"/>
+          <w:rFonts w:ascii="Times New Roman" w:hAnsi="Times New Roman" w:cs="Times New Roman"/>
+          <w:sz w:val="26"/>
+          <w:szCs w:val="26"/>
+          <w:lang w:val="en-AU"/>
+        </w:rPr>
+        <w:t>diện</w:t>
+      </w:r>
+      <w:proofErr w:type="spellEnd"/>
+      <w:r>
+        <w:rPr>
+          <w:rFonts w:ascii="Times New Roman" w:hAnsi="Times New Roman" w:cs="Times New Roman"/>
+          <w:sz w:val="26"/>
+          <w:szCs w:val="26"/>
+          <w:lang w:val="en-AU"/>
+        </w:rPr>
+        <w:fldChar w:fldCharType="end"/>
+      </w:r>
+      <w:bookmarkEnd w:id="0"/>
+      <w:bookmarkEnd w:id="1"/>
+      <w:bookmarkEnd w:id="2"/>
     </w:p>
     <w:p>
       <w:pPr>
@@ -325,6 +503,137 @@
     </w:p>
     <w:p>
       <w:pPr>
+        <w:rPr>
+          <w:rFonts w:ascii="Times New Roman" w:hAnsi="Times New Roman" w:cs="Times New Roman"/>
+          <w:sz w:val="26"/>
+          <w:szCs w:val="26"/>
+          <w:lang w:val="en-AU"/>
+        </w:rPr>
+      </w:pPr>
+      <w:r>
+        <w:rPr>
+          <w:rFonts w:ascii="Times New Roman" w:hAnsi="Times New Roman" w:cs="Times New Roman"/>
+          <w:sz w:val="26"/>
+          <w:szCs w:val="26"/>
+          <w:lang w:val="en-AU"/>
+        </w:rPr>
+        <w:tab/>
+      </w:r>
+      <w:hyperlink r:id="rId7" w:history="1">
+        <w:proofErr w:type="spellStart"/>
+        <w:r>
+          <w:rPr>
+            <w:rStyle w:val="Hyperlink"/>
+            <w:rFonts w:ascii="Times New Roman" w:hAnsi="Times New Roman" w:cs="Times New Roman"/>
+            <w:sz w:val="26"/>
+            <w:szCs w:val="26"/>
+            <w:lang w:val="en-AU"/>
+          </w:rPr>
+          <w:t>Bản</w:t>
+        </w:r>
+        <w:proofErr w:type="spellEnd"/>
+        <w:r>
+          <w:rPr>
+            <w:rStyle w:val="Hyperlink"/>
+            <w:rFonts w:ascii="Times New Roman" w:hAnsi="Times New Roman" w:cs="Times New Roman"/>
+            <w:sz w:val="26"/>
+            <w:szCs w:val="26"/>
+            <w:lang w:val="en-AU"/>
+          </w:rPr>
+          <w:t xml:space="preserve"> </w:t>
+        </w:r>
+        <w:proofErr w:type="spellStart"/>
+        <w:r>
+          <w:rPr>
+            <w:rStyle w:val="Hyperlink"/>
+            <w:rFonts w:ascii="Times New Roman" w:hAnsi="Times New Roman" w:cs="Times New Roman"/>
+            <w:sz w:val="26"/>
+            <w:szCs w:val="26"/>
+            <w:lang w:val="en-AU"/>
+          </w:rPr>
+          <w:t>phác</w:t>
+        </w:r>
+        <w:proofErr w:type="spellEnd"/>
+        <w:r>
+          <w:rPr>
+            <w:rStyle w:val="Hyperlink"/>
+            <w:rFonts w:ascii="Times New Roman" w:hAnsi="Times New Roman" w:cs="Times New Roman"/>
+            <w:sz w:val="26"/>
+            <w:szCs w:val="26"/>
+            <w:lang w:val="en-AU"/>
+          </w:rPr>
+          <w:t xml:space="preserve"> </w:t>
+        </w:r>
+        <w:proofErr w:type="spellStart"/>
+        <w:r>
+          <w:rPr>
+            <w:rStyle w:val="Hyperlink"/>
+            <w:rFonts w:ascii="Times New Roman" w:hAnsi="Times New Roman" w:cs="Times New Roman"/>
+            <w:sz w:val="26"/>
+            <w:szCs w:val="26"/>
+            <w:lang w:val="en-AU"/>
+          </w:rPr>
+          <w:t>thảo</w:t>
+        </w:r>
+        <w:proofErr w:type="spellEnd"/>
+        <w:r>
+          <w:rPr>
+            <w:rStyle w:val="Hyperlink"/>
+            <w:rFonts w:ascii="Times New Roman" w:hAnsi="Times New Roman" w:cs="Times New Roman"/>
+            <w:sz w:val="26"/>
+            <w:szCs w:val="26"/>
+            <w:lang w:val="en-AU"/>
+          </w:rPr>
+          <w:t xml:space="preserve"> </w:t>
+        </w:r>
+        <w:proofErr w:type="spellStart"/>
+        <w:r>
+          <w:rPr>
+            <w:rStyle w:val="Hyperlink"/>
+            <w:rFonts w:ascii="Times New Roman" w:hAnsi="Times New Roman" w:cs="Times New Roman"/>
+            <w:sz w:val="26"/>
+            <w:szCs w:val="26"/>
+            <w:lang w:val="en-AU"/>
+          </w:rPr>
+          <w:t>giao</w:t>
+        </w:r>
+        <w:proofErr w:type="spellEnd"/>
+        <w:r>
+          <w:rPr>
+            <w:rStyle w:val="Hyperlink"/>
+            <w:rFonts w:ascii="Times New Roman" w:hAnsi="Times New Roman" w:cs="Times New Roman"/>
+            <w:sz w:val="26"/>
+            <w:szCs w:val="26"/>
+            <w:lang w:val="en-AU"/>
+          </w:rPr>
+          <w:t xml:space="preserve"> </w:t>
+        </w:r>
+        <w:proofErr w:type="spellStart"/>
+        <w:r>
+          <w:rPr>
+            <w:rStyle w:val="Hyperlink"/>
+            <w:rFonts w:ascii="Times New Roman" w:hAnsi="Times New Roman" w:cs="Times New Roman"/>
+            <w:sz w:val="26"/>
+            <w:szCs w:val="26"/>
+            <w:lang w:val="en-AU"/>
+          </w:rPr>
+          <w:t>d</w:t>
+        </w:r>
+        <w:r>
+          <w:rPr>
+            <w:rStyle w:val="Hyperlink"/>
+            <w:rFonts w:ascii="Times New Roman" w:hAnsi="Times New Roman" w:cs="Times New Roman"/>
+            <w:sz w:val="26"/>
+            <w:szCs w:val="26"/>
+            <w:lang w:val="en-AU"/>
+          </w:rPr>
+          <w:t>iện</w:t>
+        </w:r>
+        <w:proofErr w:type="spellEnd"/>
+      </w:hyperlink>
+    </w:p>
+    <w:p>
+      <w:pPr>
         <w:pStyle w:val="ListParagraph"/>
         <w:numPr>
           <w:ilvl w:val="0"/>
@@ -408,6 +717,15 @@
         <w:t>cước</w:t>
       </w:r>
       <w:proofErr w:type="spellEnd"/>
+      <w:r>
+        <w:rPr>
+          <w:rFonts w:ascii="Times New Roman" w:hAnsi="Times New Roman" w:cs="Times New Roman"/>
+          <w:sz w:val="26"/>
+          <w:szCs w:val="26"/>
+          <w:lang w:val="en-AU"/>
+        </w:rPr>
+        <w:t>:</w:t>
+      </w:r>
     </w:p>
     <w:p>
       <w:pPr>
@@ -4437,6 +4755,44 @@
     </w:sectPr>
   </w:body>
 </w:document>
+</file>
+
+<file path=word/endnotes.xml><?xml version="1.0" encoding="utf-8"?>
+<w:endnotes xmlns:wpc="http://schemas.microsoft.com/office/word/2010/wordprocessingCanvas" xmlns:cx="http://schemas.microsoft.com/office/drawing/2014/chartex" xmlns:cx1="http://schemas.microsoft.com/office/drawing/2015/9/8/chartex" xmlns:cx2="http://schemas.microsoft.com/office/drawing/2015/10/21/chartex" xmlns:cx3="http://schemas.microsoft.com/office/drawing/2016/5/9/chartex" xmlns:cx4="http://schemas.microsoft.com/office/drawing/2016/5/10/chartex" xmlns:cx5="http://schemas.microsoft.com/office/drawing/2016/5/11/chartex" xmlns:cx6="http://schemas.microsoft.com/office/drawing/2016/5/12/chartex" xmlns:cx7="http://schemas.microsoft.com/office/drawing/2016/5/13/chartex" xmlns:cx8="http://schemas.microsoft.com/office/drawing/2016/5/14/chartex" xmlns:mc="http://schemas.openxmlformats.org/markup-compatibility/2006" xmlns:aink="http://schemas.microsoft.com/office/drawing/2016/ink" xmlns:am3d="http://schemas.microsoft.com/office/drawing/2017/model3d" xmlns:o="urn:schemas-microsoft-com:office:office" xmlns:oel="http://schemas.microsoft.com/office/2019/extlst" xmlns:r="http://schemas.openxmlformats.org/officeDocument/2006/relationships" xmlns:m="http://schemas.openxmlformats.org/officeDocument/2006/math" xmlns:v="urn:schemas-microsoft-com:vml" xmlns:wp14="http://schemas.microsoft.com/office/word/2010/wordprocessingDrawing" xmlns:wp="http://schemas.openxmlformats.org/drawingml/2006/wordprocessingDrawing" xmlns:w10="urn:schemas-microsoft-com:office:word" xmlns:w="http://schemas.openxmlformats.org/wordprocessingml/2006/main" xmlns:w14="http://schemas.microsoft.com/office/word/2010/wordml" xmlns:w15="http://schemas.microsoft.com/office/word/2012/wordml" xmlns:w16cex="http://schemas.microsoft.com/office/word/2018/wordml/cex" xmlns:w16cid="http://schemas.microsoft.com/office/word/2016/wordml/cid" xmlns:w16="http://schemas.microsoft.com/office/word/2018/wordml" xmlns:w16sdtdh="http://schemas.microsoft.com/office/word/2020/wordml/sdtdatahash" xmlns:w16se="http://schemas.microsoft.com/office/word/2015/wordml/symex" xmlns:wpg="http://schemas.microsoft.com/office/word/2010/wordprocessingGroup" xmlns:wpi="http://schemas.microsoft.com/office/word/2010/wordprocessingInk" xmlns:wne="http://schemas.microsoft.com/office/word/2006/wordml" xmlns:wps="http://schemas.microsoft.com/office/word/2010/wordprocessingShape" mc:Ignorable="w14 w15 w16se w16cid w16 w16cex w16sdtdh wp14">
+  <w:endnote w:type="separator" w:id="-1">
+    <w:p>
+      <w:r>
+        <w:separator/>
+      </w:r>
+    </w:p>
+  </w:endnote>
+  <w:endnote w:type="continuationSeparator" w:id="0">
+    <w:p>
+      <w:r>
+        <w:continuationSeparator/>
+      </w:r>
+    </w:p>
+  </w:endnote>
+</w:endnotes>
+</file>
+
+<file path=word/footnotes.xml><?xml version="1.0" encoding="utf-8"?>
+<w:footnotes xmlns:wpc="http://schemas.microsoft.com/office/word/2010/wordprocessingCanvas" xmlns:cx="http://schemas.microsoft.com/office/drawing/2014/chartex" xmlns:cx1="http://schemas.microsoft.com/office/drawing/2015/9/8/chartex" xmlns:cx2="http://schemas.microsoft.com/office/drawing/2015/10/21/chartex" xmlns:cx3="http://schemas.microsoft.com/office/drawing/2016/5/9/chartex" xmlns:cx4="http://schemas.microsoft.com/office/drawing/2016/5/10/chartex" xmlns:cx5="http://schemas.microsoft.com/office/drawing/2016/5/11/chartex" xmlns:cx6="http://schemas.microsoft.com/office/drawing/2016/5/12/chartex" xmlns:cx7="http://schemas.microsoft.com/office/drawing/2016/5/13/chartex" xmlns:cx8="http://schemas.microsoft.com/office/drawing/2016/5/14/chartex" xmlns:mc="http://schemas.openxmlformats.org/markup-compatibility/2006" xmlns:aink="http://schemas.microsoft.com/office/drawing/2016/ink" xmlns:am3d="http://schemas.microsoft.com/office/drawing/2017/model3d" xmlns:o="urn:schemas-microsoft-com:office:office" xmlns:oel="http://schemas.microsoft.com/office/2019/extlst" xmlns:r="http://schemas.openxmlformats.org/officeDocument/2006/relationships" xmlns:m="http://schemas.openxmlformats.org/officeDocument/2006/math" xmlns:v="urn:schemas-microsoft-com:vml" xmlns:wp14="http://schemas.microsoft.com/office/word/2010/wordprocessingDrawing" xmlns:wp="http://schemas.openxmlformats.org/drawingml/2006/wordprocessingDrawing" xmlns:w10="urn:schemas-microsoft-com:office:word" xmlns:w="http://schemas.openxmlformats.org/wordprocessingml/2006/main" xmlns:w14="http://schemas.microsoft.com/office/word/2010/wordml" xmlns:w15="http://schemas.microsoft.com/office/word/2012/wordml" xmlns:w16cex="http://schemas.microsoft.com/office/word/2018/wordml/cex" xmlns:w16cid="http://schemas.microsoft.com/office/word/2016/wordml/cid" xmlns:w16="http://schemas.microsoft.com/office/word/2018/wordml" xmlns:w16sdtdh="http://schemas.microsoft.com/office/word/2020/wordml/sdtdatahash" xmlns:w16se="http://schemas.microsoft.com/office/word/2015/wordml/symex" xmlns:wpg="http://schemas.microsoft.com/office/word/2010/wordprocessingGroup" xmlns:wpi="http://schemas.microsoft.com/office/word/2010/wordprocessingInk" xmlns:wne="http://schemas.microsoft.com/office/word/2006/wordml" xmlns:wps="http://schemas.microsoft.com/office/word/2010/wordprocessingShape" mc:Ignorable="w14 w15 w16se w16cid w16 w16cex w16sdtdh wp14">
+  <w:footnote w:type="separator" w:id="-1">
+    <w:p>
+      <w:r>
+        <w:separator/>
+      </w:r>
+    </w:p>
+  </w:footnote>
+  <w:footnote w:type="continuationSeparator" w:id="0">
+    <w:p>
+      <w:r>
+        <w:continuationSeparator/>
+      </w:r>
+    </w:p>
+  </w:footnote>
+</w:footnotes>
 </file>
 
 <file path=word/numbering.xml><?xml version="1.0" encoding="utf-8"?>
@@ -5100,6 +5456,83 @@
       </w:tblBorders>
     </w:tblPr>
   </w:style>
+  <w:style w:type="character" w:styleId="Hyperlink">
+    <w:name w:val="Hyperlink"/>
+    <w:basedOn w:val="DefaultParagraphFont"/>
+    <w:uiPriority w:val="99"/>
+    <w:unhideWhenUsed/>
+    <w:rsid w:val="00F6649A"/>
+    <w:rPr>
+      <w:color w:val="0563C1" w:themeColor="hyperlink"/>
+      <w:u w:val="single"/>
+    </w:rPr>
+  </w:style>
+  <w:style w:type="character" w:styleId="UnresolvedMention">
+    <w:name w:val="Unresolved Mention"/>
+    <w:basedOn w:val="DefaultParagraphFont"/>
+    <w:uiPriority w:val="99"/>
+    <w:semiHidden/>
+    <w:unhideWhenUsed/>
+    <w:rsid w:val="00F6649A"/>
+    <w:rPr>
+      <w:color w:val="605E5C"/>
+      <w:shd w:val="clear" w:color="auto" w:fill="E1DFDD"/>
+    </w:rPr>
+  </w:style>
+  <w:style w:type="character" w:styleId="FollowedHyperlink">
+    <w:name w:val="FollowedHyperlink"/>
+    <w:basedOn w:val="DefaultParagraphFont"/>
+    <w:uiPriority w:val="99"/>
+    <w:semiHidden/>
+    <w:unhideWhenUsed/>
+    <w:rsid w:val="00FB728E"/>
+    <w:rPr>
+      <w:color w:val="954F72" w:themeColor="followedHyperlink"/>
+      <w:u w:val="single"/>
+    </w:rPr>
+  </w:style>
+  <w:style w:type="paragraph" w:styleId="Header">
+    <w:name w:val="header"/>
+    <w:basedOn w:val="Normal"/>
+    <w:link w:val="HeaderChar"/>
+    <w:uiPriority w:val="99"/>
+    <w:unhideWhenUsed/>
+    <w:rsid w:val="00661B2D"/>
+    <w:pPr>
+      <w:tabs>
+        <w:tab w:val="center" w:pos="4680"/>
+        <w:tab w:val="right" w:pos="9360"/>
+      </w:tabs>
+    </w:pPr>
+  </w:style>
+  <w:style w:type="character" w:customStyle="1" w:styleId="HeaderChar">
+    <w:name w:val="Header Char"/>
+    <w:basedOn w:val="DefaultParagraphFont"/>
+    <w:link w:val="Header"/>
+    <w:uiPriority w:val="99"/>
+    <w:rsid w:val="00661B2D"/>
+  </w:style>
+  <w:style w:type="paragraph" w:styleId="Footer">
+    <w:name w:val="footer"/>
+    <w:basedOn w:val="Normal"/>
+    <w:link w:val="FooterChar"/>
+    <w:uiPriority w:val="99"/>
+    <w:unhideWhenUsed/>
+    <w:rsid w:val="00661B2D"/>
+    <w:pPr>
+      <w:tabs>
+        <w:tab w:val="center" w:pos="4680"/>
+        <w:tab w:val="right" w:pos="9360"/>
+      </w:tabs>
+    </w:pPr>
+  </w:style>
+  <w:style w:type="character" w:customStyle="1" w:styleId="FooterChar">
+    <w:name w:val="Footer Char"/>
+    <w:basedOn w:val="DefaultParagraphFont"/>
+    <w:link w:val="Footer"/>
+    <w:uiPriority w:val="99"/>
+    <w:rsid w:val="00661B2D"/>
+  </w:style>
 </w:styles>
 </file>
 

</xml_diff>

<commit_message>
Hoàn thành áp dụng màn hình đăng nhập, đăng ký sử dụng Token, Hoàn thành màn hình chọn địa đểm, 80% màn hình yêu cầu chuyến xe
</commit_message>
<xml_diff>
--- a/week-task/week_3/week_3.docx
+++ b/week-task/week_3/week_3.docx
@@ -617,17 +617,7 @@
             <w:szCs w:val="26"/>
             <w:lang w:val="en-AU"/>
           </w:rPr>
-          <w:t>d</w:t>
-        </w:r>
-        <w:r>
-          <w:rPr>
-            <w:rStyle w:val="Hyperlink"/>
-            <w:rFonts w:ascii="Times New Roman" w:hAnsi="Times New Roman" w:cs="Times New Roman"/>
-            <w:sz w:val="26"/>
-            <w:szCs w:val="26"/>
-            <w:lang w:val="en-AU"/>
-          </w:rPr>
-          <w:t>iện</w:t>
+          <w:t>diện</w:t>
         </w:r>
         <w:proofErr w:type="spellEnd"/>
       </w:hyperlink>
@@ -1127,8 +1117,19 @@
                 <w:szCs w:val="26"/>
                 <w:lang w:val="en-AU"/>
               </w:rPr>
-              <w:t xml:space="preserve"> theo</w:t>
-            </w:r>
+              <w:t xml:space="preserve"> </w:t>
+            </w:r>
+            <w:proofErr w:type="spellStart"/>
+            <w:r>
+              <w:rPr>
+                <w:rFonts w:ascii="Times New Roman" w:hAnsi="Times New Roman" w:cs="Times New Roman"/>
+                <w:sz w:val="26"/>
+                <w:szCs w:val="26"/>
+                <w:lang w:val="en-AU"/>
+              </w:rPr>
+              <w:t>theo</w:t>
+            </w:r>
+            <w:proofErr w:type="spellEnd"/>
           </w:p>
         </w:tc>
         <w:tc>
@@ -1242,7 +1243,27 @@
                 <w:szCs w:val="26"/>
                 <w:lang w:val="en-AU"/>
               </w:rPr>
-              <w:t xml:space="preserve"> gian di </w:t>
+              <w:t xml:space="preserve"> </w:t>
+            </w:r>
+            <w:proofErr w:type="spellStart"/>
+            <w:r>
+              <w:rPr>
+                <w:rFonts w:ascii="Times New Roman" w:hAnsi="Times New Roman" w:cs="Times New Roman"/>
+                <w:sz w:val="26"/>
+                <w:szCs w:val="26"/>
+                <w:lang w:val="en-AU"/>
+              </w:rPr>
+              <w:t>gian</w:t>
+            </w:r>
+            <w:proofErr w:type="spellEnd"/>
+            <w:r>
+              <w:rPr>
+                <w:rFonts w:ascii="Times New Roman" w:hAnsi="Times New Roman" w:cs="Times New Roman"/>
+                <w:sz w:val="26"/>
+                <w:szCs w:val="26"/>
+                <w:lang w:val="en-AU"/>
+              </w:rPr>
+              <w:t xml:space="preserve"> di </w:t>
             </w:r>
             <w:proofErr w:type="spellStart"/>
             <w:r>
@@ -2698,7 +2719,47 @@
                 <w:szCs w:val="26"/>
                 <w:lang w:val="en-AU"/>
               </w:rPr>
-              <w:t xml:space="preserve">5.000đ </w:t>
+              <w:t>10%/</w:t>
+            </w:r>
+            <w:proofErr w:type="spellStart"/>
+            <w:r>
+              <w:rPr>
+                <w:rFonts w:ascii="Times New Roman" w:hAnsi="Times New Roman" w:cs="Times New Roman"/>
+                <w:sz w:val="26"/>
+                <w:szCs w:val="26"/>
+                <w:lang w:val="en-AU"/>
+              </w:rPr>
+              <w:t>Tổng</w:t>
+            </w:r>
+            <w:proofErr w:type="spellEnd"/>
+            <w:r>
+              <w:rPr>
+                <w:rFonts w:ascii="Times New Roman" w:hAnsi="Times New Roman" w:cs="Times New Roman"/>
+                <w:sz w:val="26"/>
+                <w:szCs w:val="26"/>
+                <w:lang w:val="en-AU"/>
+              </w:rPr>
+              <w:t xml:space="preserve"> </w:t>
+            </w:r>
+            <w:proofErr w:type="spellStart"/>
+            <w:r>
+              <w:rPr>
+                <w:rFonts w:ascii="Times New Roman" w:hAnsi="Times New Roman" w:cs="Times New Roman"/>
+                <w:sz w:val="26"/>
+                <w:szCs w:val="26"/>
+                <w:lang w:val="en-AU"/>
+              </w:rPr>
+              <w:t>tiền</w:t>
+            </w:r>
+            <w:proofErr w:type="spellEnd"/>
+            <w:r>
+              <w:rPr>
+                <w:rFonts w:ascii="Times New Roman" w:hAnsi="Times New Roman" w:cs="Times New Roman"/>
+                <w:sz w:val="26"/>
+                <w:szCs w:val="26"/>
+                <w:lang w:val="en-AU"/>
+              </w:rPr>
+              <w:t xml:space="preserve"> </w:t>
             </w:r>
           </w:p>
         </w:tc>
@@ -2854,8 +2915,39 @@
                 <w:szCs w:val="26"/>
                 <w:lang w:val="en-AU"/>
               </w:rPr>
-              <w:t>5.000đ</w:t>
-            </w:r>
+              <w:t>10%/</w:t>
+            </w:r>
+            <w:proofErr w:type="spellStart"/>
+            <w:r>
+              <w:rPr>
+                <w:rFonts w:ascii="Times New Roman" w:hAnsi="Times New Roman" w:cs="Times New Roman"/>
+                <w:sz w:val="26"/>
+                <w:szCs w:val="26"/>
+                <w:lang w:val="en-AU"/>
+              </w:rPr>
+              <w:t>Tổng</w:t>
+            </w:r>
+            <w:proofErr w:type="spellEnd"/>
+            <w:r>
+              <w:rPr>
+                <w:rFonts w:ascii="Times New Roman" w:hAnsi="Times New Roman" w:cs="Times New Roman"/>
+                <w:sz w:val="26"/>
+                <w:szCs w:val="26"/>
+                <w:lang w:val="en-AU"/>
+              </w:rPr>
+              <w:t xml:space="preserve"> </w:t>
+            </w:r>
+            <w:proofErr w:type="spellStart"/>
+            <w:r>
+              <w:rPr>
+                <w:rFonts w:ascii="Times New Roman" w:hAnsi="Times New Roman" w:cs="Times New Roman"/>
+                <w:sz w:val="26"/>
+                <w:szCs w:val="26"/>
+                <w:lang w:val="en-AU"/>
+              </w:rPr>
+              <w:t>tiền</w:t>
+            </w:r>
+            <w:proofErr w:type="spellEnd"/>
           </w:p>
         </w:tc>
       </w:tr>
@@ -4744,7 +4836,51 @@
           <w:szCs w:val="26"/>
           <w:lang w:val="en-AU"/>
         </w:rPr>
-        <w:t>: 29.000+8*10000 + 30*450+50000= 131.500đ</w:t>
+        <w:t>: 29.000+8*10000 + 30*450+50000</w:t>
+      </w:r>
+      <w:r>
+        <w:rPr>
+          <w:rFonts w:ascii="Times New Roman" w:hAnsi="Times New Roman" w:cs="Times New Roman"/>
+          <w:i/>
+          <w:iCs/>
+          <w:sz w:val="26"/>
+          <w:szCs w:val="26"/>
+          <w:lang w:val="en-AU"/>
+        </w:rPr>
+        <w:t xml:space="preserve"> + 4000</w:t>
+      </w:r>
+      <w:r>
+        <w:rPr>
+          <w:rFonts w:ascii="Times New Roman" w:hAnsi="Times New Roman" w:cs="Times New Roman"/>
+          <w:i/>
+          <w:iCs/>
+          <w:sz w:val="26"/>
+          <w:szCs w:val="26"/>
+          <w:lang w:val="en-AU"/>
+        </w:rPr>
+        <w:t>= 13</w:t>
+      </w:r>
+      <w:r>
+        <w:rPr>
+          <w:rFonts w:ascii="Times New Roman" w:hAnsi="Times New Roman" w:cs="Times New Roman"/>
+          <w:i/>
+          <w:iCs/>
+          <w:sz w:val="26"/>
+          <w:szCs w:val="26"/>
+          <w:lang w:val="en-AU"/>
+        </w:rPr>
+        <w:t>5</w:t>
+      </w:r>
+      <w:r>
+        <w:rPr>
+          <w:rFonts w:ascii="Times New Roman" w:hAnsi="Times New Roman" w:cs="Times New Roman"/>
+          <w:i/>
+          <w:iCs/>
+          <w:sz w:val="26"/>
+          <w:szCs w:val="26"/>
+          <w:lang w:val="en-AU"/>
+        </w:rPr>
+        <w:t>.500đ</w:t>
       </w:r>
     </w:p>
     <w:sectPr>

</xml_diff>